<commit_message>
CUDA Lab 7 complete
</commit_message>
<xml_diff>
--- a/Lab book 7 CUDA.docx
+++ b/Lab book 7 CUDA.docx
@@ -42,7 +42,10 @@
         <w:t xml:space="preserve">Date: </w:t>
       </w:r>
       <w:r>
-        <w:t>20</w:t>
+        <w:t>2</w:t>
+      </w:r>
+      <w:r>
+        <w:t>5</w:t>
       </w:r>
       <w:r>
         <w:rPr>
@@ -65,6 +68,9 @@
       <w:r>
         <w:t xml:space="preserve">Q1. </w:t>
       </w:r>
+      <w:r>
+        <w:t>Drawing based on a canvas of size [-1, 1] x [-1, 1]</w:t>
+      </w:r>
     </w:p>
     <w:p>
       <w:pPr>
@@ -80,6 +86,16 @@
           <w:tab w:val="left" w:pos="915"/>
         </w:tabs>
       </w:pPr>
+      <w:r>
+        <w:t>Understand how to draw a disk based on pixel coordinates defined in float type variables.</w:t>
+      </w:r>
+    </w:p>
+    <w:p>
+      <w:pPr>
+        <w:tabs>
+          <w:tab w:val="left" w:pos="915"/>
+        </w:tabs>
+      </w:pPr>
     </w:p>
     <w:p>
       <w:pPr>
@@ -89,15 +105,881 @@
         <w:t>Solution:</w:t>
       </w:r>
     </w:p>
+    <w:p>
+      <w:r>
+        <w:drawing>
+          <wp:inline distT="0" distB="0" distL="0" distR="0" wp14:anchorId="6214F824" wp14:editId="306A2F4E">
+            <wp:extent cx="3858163" cy="2953162"/>
+            <wp:effectExtent l="0" t="0" r="9525" b="0"/>
+            <wp:docPr id="587607410" name="Picture 1" descr="A computer screen with text and numbers&#10;&#10;AI-generated content may be incorrect."/>
+            <wp:cNvGraphicFramePr>
+              <a:graphicFrameLocks xmlns:a="http://schemas.openxmlformats.org/drawingml/2006/main" noChangeAspect="1"/>
+            </wp:cNvGraphicFramePr>
+            <a:graphic xmlns:a="http://schemas.openxmlformats.org/drawingml/2006/main">
+              <a:graphicData uri="http://schemas.openxmlformats.org/drawingml/2006/picture">
+                <pic:pic xmlns:pic="http://schemas.openxmlformats.org/drawingml/2006/picture">
+                  <pic:nvPicPr>
+                    <pic:cNvPr id="587607410" name="Picture 1" descr="A computer screen with text and numbers&#10;&#10;AI-generated content may be incorrect."/>
+                    <pic:cNvPicPr/>
+                  </pic:nvPicPr>
+                  <pic:blipFill>
+                    <a:blip r:embed="rId5"/>
+                    <a:stretch>
+                      <a:fillRect/>
+                    </a:stretch>
+                  </pic:blipFill>
+                  <pic:spPr>
+                    <a:xfrm>
+                      <a:off x="0" y="0"/>
+                      <a:ext cx="3858163" cy="2953162"/>
+                    </a:xfrm>
+                    <a:prstGeom prst="rect">
+                      <a:avLst/>
+                    </a:prstGeom>
+                  </pic:spPr>
+                </pic:pic>
+              </a:graphicData>
+            </a:graphic>
+          </wp:inline>
+        </w:drawing>
+      </w:r>
+    </w:p>
+    <w:p>
+      <w:r>
+        <w:drawing>
+          <wp:inline distT="0" distB="0" distL="0" distR="0" wp14:anchorId="5B1F13A0" wp14:editId="1AB88BBB">
+            <wp:extent cx="5210902" cy="2410161"/>
+            <wp:effectExtent l="0" t="0" r="8890" b="9525"/>
+            <wp:docPr id="2283495" name="Picture 1" descr="A screen shot of a computer program&#10;&#10;AI-generated content may be incorrect."/>
+            <wp:cNvGraphicFramePr>
+              <a:graphicFrameLocks xmlns:a="http://schemas.openxmlformats.org/drawingml/2006/main" noChangeAspect="1"/>
+            </wp:cNvGraphicFramePr>
+            <a:graphic xmlns:a="http://schemas.openxmlformats.org/drawingml/2006/main">
+              <a:graphicData uri="http://schemas.openxmlformats.org/drawingml/2006/picture">
+                <pic:pic xmlns:pic="http://schemas.openxmlformats.org/drawingml/2006/picture">
+                  <pic:nvPicPr>
+                    <pic:cNvPr id="2283495" name="Picture 1" descr="A screen shot of a computer program&#10;&#10;AI-generated content may be incorrect."/>
+                    <pic:cNvPicPr/>
+                  </pic:nvPicPr>
+                  <pic:blipFill>
+                    <a:blip r:embed="rId6"/>
+                    <a:stretch>
+                      <a:fillRect/>
+                    </a:stretch>
+                  </pic:blipFill>
+                  <pic:spPr>
+                    <a:xfrm>
+                      <a:off x="0" y="0"/>
+                      <a:ext cx="5210902" cy="2410161"/>
+                    </a:xfrm>
+                    <a:prstGeom prst="rect">
+                      <a:avLst/>
+                    </a:prstGeom>
+                  </pic:spPr>
+                </pic:pic>
+              </a:graphicData>
+            </a:graphic>
+          </wp:inline>
+        </w:drawing>
+      </w:r>
+    </w:p>
+    <w:p>
+      <w:pPr>
+        <w:pStyle w:val="Heading3"/>
+      </w:pPr>
+    </w:p>
+    <w:p>
+      <w:pPr>
+        <w:pStyle w:val="Heading3"/>
+      </w:pPr>
+      <w:r>
+        <w:t>Test data:</w:t>
+      </w:r>
+    </w:p>
+    <w:p>
+      <w:r>
+        <w:t>N/A</w:t>
+      </w:r>
+    </w:p>
     <w:p/>
     <w:p>
       <w:pPr>
         <w:pStyle w:val="Heading3"/>
       </w:pPr>
       <w:r>
+        <w:t>Sample output:</w:t>
+      </w:r>
+    </w:p>
+    <w:p>
+      <w:r>
+        <w:t>N/A</w:t>
+      </w:r>
+    </w:p>
+    <w:p/>
+    <w:p>
+      <w:pPr>
+        <w:pStyle w:val="Heading3"/>
+      </w:pPr>
+      <w:r>
+        <w:t>Reflection:</w:t>
+      </w:r>
+    </w:p>
+    <w:p>
+      <w:r>
+        <w:t xml:space="preserve">I can produce </w:t>
+      </w:r>
+      <w:r>
+        <w:t>disk-based</w:t>
+      </w:r>
+      <w:r>
+        <w:t xml:space="preserve"> drawing</w:t>
+      </w:r>
+      <w:r>
+        <w:t>s</w:t>
+      </w:r>
+      <w:r>
+        <w:t xml:space="preserve"> that are based on pixel coordinates by using </w:t>
+      </w:r>
+      <w:r>
+        <w:t>positional values acquired through simple calculations using existing values.</w:t>
+      </w:r>
+    </w:p>
+    <w:p/>
+    <w:p>
+      <w:pPr>
+        <w:pStyle w:val="Heading3"/>
+      </w:pPr>
+      <w:r>
+        <w:t>Further information:</w:t>
+      </w:r>
+    </w:p>
+    <w:p>
+      <w:r>
+        <w:t>N/A</w:t>
+      </w:r>
+    </w:p>
+    <w:p/>
+    <w:p>
+      <w:pPr>
+        <w:pStyle w:val="Heading2"/>
+      </w:pPr>
+      <w:r>
+        <w:t>Q</w:t>
+      </w:r>
+      <w:r>
+        <w:t>2</w:t>
+      </w:r>
+      <w:r>
+        <w:t xml:space="preserve">. </w:t>
+      </w:r>
+      <w:r>
+        <w:t>Write a simple ray caster</w:t>
+      </w:r>
+    </w:p>
+    <w:p>
+      <w:pPr>
+        <w:pStyle w:val="Heading3"/>
+      </w:pPr>
+      <w:r>
+        <w:t>Question:</w:t>
+      </w:r>
+    </w:p>
+    <w:p>
+      <w:pPr>
+        <w:tabs>
+          <w:tab w:val="left" w:pos="915"/>
+        </w:tabs>
+      </w:pPr>
+      <w:r>
+        <w:t>Create a simple ray caster using samples provided in CUDA.</w:t>
+      </w:r>
+    </w:p>
+    <w:p>
+      <w:pPr>
+        <w:tabs>
+          <w:tab w:val="left" w:pos="915"/>
+        </w:tabs>
+      </w:pPr>
+    </w:p>
+    <w:p>
+      <w:pPr>
+        <w:pStyle w:val="Heading3"/>
+      </w:pPr>
+      <w:r>
+        <w:t>Solution:</w:t>
+      </w:r>
+    </w:p>
+    <w:p>
+      <w:r>
+        <w:drawing>
+          <wp:inline distT="0" distB="0" distL="0" distR="0" wp14:anchorId="40F15C0A" wp14:editId="0664B4B1">
+            <wp:extent cx="3858163" cy="2953162"/>
+            <wp:effectExtent l="0" t="0" r="9525" b="0"/>
+            <wp:docPr id="1341993055" name="Picture 1" descr="A computer screen with text and numbers&#10;&#10;AI-generated content may be incorrect."/>
+            <wp:cNvGraphicFramePr>
+              <a:graphicFrameLocks xmlns:a="http://schemas.openxmlformats.org/drawingml/2006/main" noChangeAspect="1"/>
+            </wp:cNvGraphicFramePr>
+            <a:graphic xmlns:a="http://schemas.openxmlformats.org/drawingml/2006/main">
+              <a:graphicData uri="http://schemas.openxmlformats.org/drawingml/2006/picture">
+                <pic:pic xmlns:pic="http://schemas.openxmlformats.org/drawingml/2006/picture">
+                  <pic:nvPicPr>
+                    <pic:cNvPr id="587607410" name="Picture 1" descr="A computer screen with text and numbers&#10;&#10;AI-generated content may be incorrect."/>
+                    <pic:cNvPicPr/>
+                  </pic:nvPicPr>
+                  <pic:blipFill>
+                    <a:blip r:embed="rId5"/>
+                    <a:stretch>
+                      <a:fillRect/>
+                    </a:stretch>
+                  </pic:blipFill>
+                  <pic:spPr>
+                    <a:xfrm>
+                      <a:off x="0" y="0"/>
+                      <a:ext cx="3858163" cy="2953162"/>
+                    </a:xfrm>
+                    <a:prstGeom prst="rect">
+                      <a:avLst/>
+                    </a:prstGeom>
+                  </pic:spPr>
+                </pic:pic>
+              </a:graphicData>
+            </a:graphic>
+          </wp:inline>
+        </w:drawing>
+      </w:r>
+    </w:p>
+    <w:p>
+      <w:r>
+        <w:lastRenderedPageBreak/>
+        <w:drawing>
+          <wp:inline distT="0" distB="0" distL="0" distR="0" wp14:anchorId="0D6893DC" wp14:editId="7FFD074E">
+            <wp:extent cx="5210902" cy="2410161"/>
+            <wp:effectExtent l="0" t="0" r="8890" b="9525"/>
+            <wp:docPr id="1912481373" name="Picture 1" descr="A screen shot of a computer program&#10;&#10;AI-generated content may be incorrect."/>
+            <wp:cNvGraphicFramePr>
+              <a:graphicFrameLocks xmlns:a="http://schemas.openxmlformats.org/drawingml/2006/main" noChangeAspect="1"/>
+            </wp:cNvGraphicFramePr>
+            <a:graphic xmlns:a="http://schemas.openxmlformats.org/drawingml/2006/main">
+              <a:graphicData uri="http://schemas.openxmlformats.org/drawingml/2006/picture">
+                <pic:pic xmlns:pic="http://schemas.openxmlformats.org/drawingml/2006/picture">
+                  <pic:nvPicPr>
+                    <pic:cNvPr id="2283495" name="Picture 1" descr="A screen shot of a computer program&#10;&#10;AI-generated content may be incorrect."/>
+                    <pic:cNvPicPr/>
+                  </pic:nvPicPr>
+                  <pic:blipFill>
+                    <a:blip r:embed="rId6"/>
+                    <a:stretch>
+                      <a:fillRect/>
+                    </a:stretch>
+                  </pic:blipFill>
+                  <pic:spPr>
+                    <a:xfrm>
+                      <a:off x="0" y="0"/>
+                      <a:ext cx="5210902" cy="2410161"/>
+                    </a:xfrm>
+                    <a:prstGeom prst="rect">
+                      <a:avLst/>
+                    </a:prstGeom>
+                  </pic:spPr>
+                </pic:pic>
+              </a:graphicData>
+            </a:graphic>
+          </wp:inline>
+        </w:drawing>
+      </w:r>
+    </w:p>
+    <w:p>
+      <w:r>
+        <w:drawing>
+          <wp:inline distT="0" distB="0" distL="0" distR="0" wp14:anchorId="3F35873C" wp14:editId="27A6BE17">
+            <wp:extent cx="2086266" cy="1257475"/>
+            <wp:effectExtent l="0" t="0" r="9525" b="0"/>
+            <wp:docPr id="1770839487" name="Picture 1" descr="A screenshot of a computer&#10;&#10;AI-generated content may be incorrect."/>
+            <wp:cNvGraphicFramePr>
+              <a:graphicFrameLocks xmlns:a="http://schemas.openxmlformats.org/drawingml/2006/main" noChangeAspect="1"/>
+            </wp:cNvGraphicFramePr>
+            <a:graphic xmlns:a="http://schemas.openxmlformats.org/drawingml/2006/main">
+              <a:graphicData uri="http://schemas.openxmlformats.org/drawingml/2006/picture">
+                <pic:pic xmlns:pic="http://schemas.openxmlformats.org/drawingml/2006/picture">
+                  <pic:nvPicPr>
+                    <pic:cNvPr id="1770839487" name="Picture 1" descr="A screenshot of a computer&#10;&#10;AI-generated content may be incorrect."/>
+                    <pic:cNvPicPr/>
+                  </pic:nvPicPr>
+                  <pic:blipFill>
+                    <a:blip r:embed="rId7"/>
+                    <a:stretch>
+                      <a:fillRect/>
+                    </a:stretch>
+                  </pic:blipFill>
+                  <pic:spPr>
+                    <a:xfrm>
+                      <a:off x="0" y="0"/>
+                      <a:ext cx="2086266" cy="1257475"/>
+                    </a:xfrm>
+                    <a:prstGeom prst="rect">
+                      <a:avLst/>
+                    </a:prstGeom>
+                  </pic:spPr>
+                </pic:pic>
+              </a:graphicData>
+            </a:graphic>
+          </wp:inline>
+        </w:drawing>
+      </w:r>
+    </w:p>
+    <w:p>
+      <w:r>
+        <w:t>Code and solution at the start of the lab.</w:t>
+      </w:r>
+    </w:p>
+    <w:p>
+      <w:r>
+        <w:drawing>
+          <wp:inline distT="0" distB="0" distL="0" distR="0" wp14:anchorId="4B05EFBB" wp14:editId="7552BCB9">
+            <wp:extent cx="5731510" cy="2520315"/>
+            <wp:effectExtent l="0" t="0" r="2540" b="0"/>
+            <wp:docPr id="1454249852" name="Picture 1" descr="A screenshot of a computer program&#10;&#10;AI-generated content may be incorrect."/>
+            <wp:cNvGraphicFramePr>
+              <a:graphicFrameLocks xmlns:a="http://schemas.openxmlformats.org/drawingml/2006/main" noChangeAspect="1"/>
+            </wp:cNvGraphicFramePr>
+            <a:graphic xmlns:a="http://schemas.openxmlformats.org/drawingml/2006/main">
+              <a:graphicData uri="http://schemas.openxmlformats.org/drawingml/2006/picture">
+                <pic:pic xmlns:pic="http://schemas.openxmlformats.org/drawingml/2006/picture">
+                  <pic:nvPicPr>
+                    <pic:cNvPr id="1454249852" name="Picture 1" descr="A screenshot of a computer program&#10;&#10;AI-generated content may be incorrect."/>
+                    <pic:cNvPicPr/>
+                  </pic:nvPicPr>
+                  <pic:blipFill>
+                    <a:blip r:embed="rId8"/>
+                    <a:stretch>
+                      <a:fillRect/>
+                    </a:stretch>
+                  </pic:blipFill>
+                  <pic:spPr>
+                    <a:xfrm>
+                      <a:off x="0" y="0"/>
+                      <a:ext cx="5731510" cy="2520315"/>
+                    </a:xfrm>
+                    <a:prstGeom prst="rect">
+                      <a:avLst/>
+                    </a:prstGeom>
+                  </pic:spPr>
+                </pic:pic>
+              </a:graphicData>
+            </a:graphic>
+          </wp:inline>
+        </w:drawing>
+      </w:r>
+    </w:p>
+    <w:p>
+      <w:r>
+        <w:lastRenderedPageBreak/>
+        <w:drawing>
+          <wp:inline distT="0" distB="0" distL="0" distR="0" wp14:anchorId="37AACA3C" wp14:editId="2E22A2F6">
+            <wp:extent cx="2162477" cy="2219635"/>
+            <wp:effectExtent l="0" t="0" r="9525" b="9525"/>
+            <wp:docPr id="501368458" name="Picture 1" descr="A screenshot of a computer&#10;&#10;AI-generated content may be incorrect."/>
+            <wp:cNvGraphicFramePr>
+              <a:graphicFrameLocks xmlns:a="http://schemas.openxmlformats.org/drawingml/2006/main" noChangeAspect="1"/>
+            </wp:cNvGraphicFramePr>
+            <a:graphic xmlns:a="http://schemas.openxmlformats.org/drawingml/2006/main">
+              <a:graphicData uri="http://schemas.openxmlformats.org/drawingml/2006/picture">
+                <pic:pic xmlns:pic="http://schemas.openxmlformats.org/drawingml/2006/picture">
+                  <pic:nvPicPr>
+                    <pic:cNvPr id="501368458" name="Picture 1" descr="A screenshot of a computer&#10;&#10;AI-generated content may be incorrect."/>
+                    <pic:cNvPicPr/>
+                  </pic:nvPicPr>
+                  <pic:blipFill>
+                    <a:blip r:embed="rId9"/>
+                    <a:stretch>
+                      <a:fillRect/>
+                    </a:stretch>
+                  </pic:blipFill>
+                  <pic:spPr>
+                    <a:xfrm>
+                      <a:off x="0" y="0"/>
+                      <a:ext cx="2162477" cy="2219635"/>
+                    </a:xfrm>
+                    <a:prstGeom prst="rect">
+                      <a:avLst/>
+                    </a:prstGeom>
+                  </pic:spPr>
+                </pic:pic>
+              </a:graphicData>
+            </a:graphic>
+          </wp:inline>
+        </w:drawing>
+      </w:r>
+    </w:p>
+    <w:p>
+      <w:r>
+        <w:t>Downloading and adding the required header files into the project.</w:t>
+      </w:r>
+    </w:p>
+    <w:p/>
+    <w:p>
+      <w:r>
+        <w:drawing>
+          <wp:inline distT="0" distB="0" distL="0" distR="0" wp14:anchorId="099DDCF9" wp14:editId="7C247F94">
+            <wp:extent cx="1428949" cy="619211"/>
+            <wp:effectExtent l="0" t="0" r="0" b="9525"/>
+            <wp:docPr id="974880198" name="Picture 1" descr="A black screen with white text&#10;&#10;AI-generated content may be incorrect."/>
+            <wp:cNvGraphicFramePr>
+              <a:graphicFrameLocks xmlns:a="http://schemas.openxmlformats.org/drawingml/2006/main" noChangeAspect="1"/>
+            </wp:cNvGraphicFramePr>
+            <a:graphic xmlns:a="http://schemas.openxmlformats.org/drawingml/2006/main">
+              <a:graphicData uri="http://schemas.openxmlformats.org/drawingml/2006/picture">
+                <pic:pic xmlns:pic="http://schemas.openxmlformats.org/drawingml/2006/picture">
+                  <pic:nvPicPr>
+                    <pic:cNvPr id="974880198" name="Picture 1" descr="A black screen with white text&#10;&#10;AI-generated content may be incorrect."/>
+                    <pic:cNvPicPr/>
+                  </pic:nvPicPr>
+                  <pic:blipFill>
+                    <a:blip r:embed="rId10"/>
+                    <a:stretch>
+                      <a:fillRect/>
+                    </a:stretch>
+                  </pic:blipFill>
+                  <pic:spPr>
+                    <a:xfrm>
+                      <a:off x="0" y="0"/>
+                      <a:ext cx="1428949" cy="619211"/>
+                    </a:xfrm>
+                    <a:prstGeom prst="rect">
+                      <a:avLst/>
+                    </a:prstGeom>
+                  </pic:spPr>
+                </pic:pic>
+              </a:graphicData>
+            </a:graphic>
+          </wp:inline>
+        </w:drawing>
+      </w:r>
+    </w:p>
+    <w:p>
+      <w:r>
+        <w:t xml:space="preserve">Modifying the variables A and B inside the </w:t>
+      </w:r>
+      <w:proofErr w:type="spellStart"/>
+      <w:r>
+        <w:t>ray.h</w:t>
+      </w:r>
+      <w:proofErr w:type="spellEnd"/>
+      <w:r>
+        <w:t xml:space="preserve"> header file to be O and DIR.</w:t>
+      </w:r>
+    </w:p>
+    <w:p/>
+    <w:p>
+      <w:r>
+        <w:drawing>
+          <wp:inline distT="0" distB="0" distL="0" distR="0" wp14:anchorId="29031C2E" wp14:editId="557EE7F0">
+            <wp:extent cx="5731510" cy="2473325"/>
+            <wp:effectExtent l="0" t="0" r="2540" b="3175"/>
+            <wp:docPr id="2104812747" name="Picture 1" descr="A computer screen with many colorful text&#10;&#10;AI-generated content may be incorrect."/>
+            <wp:cNvGraphicFramePr>
+              <a:graphicFrameLocks xmlns:a="http://schemas.openxmlformats.org/drawingml/2006/main" noChangeAspect="1"/>
+            </wp:cNvGraphicFramePr>
+            <a:graphic xmlns:a="http://schemas.openxmlformats.org/drawingml/2006/main">
+              <a:graphicData uri="http://schemas.openxmlformats.org/drawingml/2006/picture">
+                <pic:pic xmlns:pic="http://schemas.openxmlformats.org/drawingml/2006/picture">
+                  <pic:nvPicPr>
+                    <pic:cNvPr id="2104812747" name="Picture 1" descr="A computer screen with many colorful text&#10;&#10;AI-generated content may be incorrect."/>
+                    <pic:cNvPicPr/>
+                  </pic:nvPicPr>
+                  <pic:blipFill>
+                    <a:blip r:embed="rId11"/>
+                    <a:stretch>
+                      <a:fillRect/>
+                    </a:stretch>
+                  </pic:blipFill>
+                  <pic:spPr>
+                    <a:xfrm>
+                      <a:off x="0" y="0"/>
+                      <a:ext cx="5731510" cy="2473325"/>
+                    </a:xfrm>
+                    <a:prstGeom prst="rect">
+                      <a:avLst/>
+                    </a:prstGeom>
+                  </pic:spPr>
+                </pic:pic>
+              </a:graphicData>
+            </a:graphic>
+          </wp:inline>
+        </w:drawing>
+      </w:r>
+    </w:p>
+    <w:p>
+      <w:r>
+        <w:drawing>
+          <wp:inline distT="0" distB="0" distL="0" distR="0" wp14:anchorId="7DA610B8" wp14:editId="38312676">
+            <wp:extent cx="5172797" cy="2010056"/>
+            <wp:effectExtent l="0" t="0" r="0" b="9525"/>
+            <wp:docPr id="903108912" name="Picture 1" descr="A screen shot of a computer code&#10;&#10;AI-generated content may be incorrect."/>
+            <wp:cNvGraphicFramePr>
+              <a:graphicFrameLocks xmlns:a="http://schemas.openxmlformats.org/drawingml/2006/main" noChangeAspect="1"/>
+            </wp:cNvGraphicFramePr>
+            <a:graphic xmlns:a="http://schemas.openxmlformats.org/drawingml/2006/main">
+              <a:graphicData uri="http://schemas.openxmlformats.org/drawingml/2006/picture">
+                <pic:pic xmlns:pic="http://schemas.openxmlformats.org/drawingml/2006/picture">
+                  <pic:nvPicPr>
+                    <pic:cNvPr id="903108912" name="Picture 1" descr="A screen shot of a computer code&#10;&#10;AI-generated content may be incorrect."/>
+                    <pic:cNvPicPr/>
+                  </pic:nvPicPr>
+                  <pic:blipFill>
+                    <a:blip r:embed="rId12"/>
+                    <a:stretch>
+                      <a:fillRect/>
+                    </a:stretch>
+                  </pic:blipFill>
+                  <pic:spPr>
+                    <a:xfrm>
+                      <a:off x="0" y="0"/>
+                      <a:ext cx="5172797" cy="2010056"/>
+                    </a:xfrm>
+                    <a:prstGeom prst="rect">
+                      <a:avLst/>
+                    </a:prstGeom>
+                  </pic:spPr>
+                </pic:pic>
+              </a:graphicData>
+            </a:graphic>
+          </wp:inline>
+        </w:drawing>
+      </w:r>
+    </w:p>
+    <w:p>
+      <w:r>
+        <w:lastRenderedPageBreak/>
+        <w:t>Adding in sample code that was provided in the lab. The methods</w:t>
+      </w:r>
+      <w:r>
+        <w:t xml:space="preserve"> </w:t>
+      </w:r>
+      <w:proofErr w:type="spellStart"/>
+      <w:r>
+        <w:t>check_cuda</w:t>
+      </w:r>
+      <w:proofErr w:type="spellEnd"/>
+      <w:r>
+        <w:t xml:space="preserve">, </w:t>
+      </w:r>
+      <w:proofErr w:type="spellStart"/>
+      <w:r>
+        <w:t>castRay</w:t>
+      </w:r>
+      <w:proofErr w:type="spellEnd"/>
+      <w:r>
+        <w:t xml:space="preserve">, </w:t>
+      </w:r>
+      <w:proofErr w:type="spellStart"/>
+      <w:r>
+        <w:t>create_world</w:t>
+      </w:r>
+      <w:proofErr w:type="spellEnd"/>
+      <w:r>
+        <w:t xml:space="preserve"> and </w:t>
+      </w:r>
+      <w:proofErr w:type="spellStart"/>
+      <w:r>
+        <w:t>free_world</w:t>
+      </w:r>
+      <w:proofErr w:type="spellEnd"/>
+      <w:r>
+        <w:t xml:space="preserve"> are there to facilitate checking whether or not CUDA has had a problem, determining where the rays are going to cast and casting them, creating the world that will act as a box or container and freeing </w:t>
+      </w:r>
+      <w:r>
+        <w:t>up the resources that were used by the program when they are no longer needed.</w:t>
+      </w:r>
+    </w:p>
+    <w:p/>
+    <w:p>
+      <w:r>
+        <w:drawing>
+          <wp:inline distT="0" distB="0" distL="0" distR="0" wp14:anchorId="6F47400A" wp14:editId="29E930FE">
+            <wp:extent cx="5731510" cy="5031740"/>
+            <wp:effectExtent l="0" t="0" r="2540" b="0"/>
+            <wp:docPr id="2020186311" name="Picture 1" descr="A computer screen shot of a program code&#10;&#10;AI-generated content may be incorrect."/>
+            <wp:cNvGraphicFramePr>
+              <a:graphicFrameLocks xmlns:a="http://schemas.openxmlformats.org/drawingml/2006/main" noChangeAspect="1"/>
+            </wp:cNvGraphicFramePr>
+            <a:graphic xmlns:a="http://schemas.openxmlformats.org/drawingml/2006/main">
+              <a:graphicData uri="http://schemas.openxmlformats.org/drawingml/2006/picture">
+                <pic:pic xmlns:pic="http://schemas.openxmlformats.org/drawingml/2006/picture">
+                  <pic:nvPicPr>
+                    <pic:cNvPr id="2020186311" name="Picture 1" descr="A computer screen shot of a program code&#10;&#10;AI-generated content may be incorrect."/>
+                    <pic:cNvPicPr/>
+                  </pic:nvPicPr>
+                  <pic:blipFill>
+                    <a:blip r:embed="rId13"/>
+                    <a:stretch>
+                      <a:fillRect/>
+                    </a:stretch>
+                  </pic:blipFill>
+                  <pic:spPr>
+                    <a:xfrm>
+                      <a:off x="0" y="0"/>
+                      <a:ext cx="5731510" cy="5031740"/>
+                    </a:xfrm>
+                    <a:prstGeom prst="rect">
+                      <a:avLst/>
+                    </a:prstGeom>
+                  </pic:spPr>
+                </pic:pic>
+              </a:graphicData>
+            </a:graphic>
+          </wp:inline>
+        </w:drawing>
+      </w:r>
+    </w:p>
+    <w:p>
+      <w:r>
+        <w:t xml:space="preserve">Modifying </w:t>
+      </w:r>
+      <w:proofErr w:type="spellStart"/>
+      <w:r>
+        <w:t>d_</w:t>
+      </w:r>
+      <w:proofErr w:type="gramStart"/>
+      <w:r>
+        <w:t>render</w:t>
+      </w:r>
+      <w:proofErr w:type="spellEnd"/>
+      <w:r>
+        <w:t>(</w:t>
+      </w:r>
+      <w:proofErr w:type="gramEnd"/>
+      <w:r>
+        <w:t xml:space="preserve">) using code that was provided in the lab. </w:t>
+      </w:r>
+      <w:proofErr w:type="gramStart"/>
+      <w:r>
+        <w:t>This changes</w:t>
+      </w:r>
+      <w:proofErr w:type="gramEnd"/>
+      <w:r>
+        <w:t xml:space="preserve"> makes it so instead of rendering a red circle, it instead red circle, it instead renders the small world that will house the sphere as well as </w:t>
+      </w:r>
+      <w:r>
+        <w:t>the sphere itself</w:t>
+      </w:r>
+      <w:r>
+        <w:t xml:space="preserve"> and the rays that it will need.</w:t>
+      </w:r>
+    </w:p>
+    <w:p/>
+    <w:p>
+      <w:r>
+        <w:lastRenderedPageBreak/>
+        <w:drawing>
+          <wp:inline distT="0" distB="0" distL="0" distR="0" wp14:anchorId="4F0B97BE" wp14:editId="6057DE1C">
+            <wp:extent cx="5731510" cy="3314700"/>
+            <wp:effectExtent l="0" t="0" r="2540" b="0"/>
+            <wp:docPr id="1500909490" name="Picture 1" descr="A computer screen shot of a program code&#10;&#10;AI-generated content may be incorrect."/>
+            <wp:cNvGraphicFramePr>
+              <a:graphicFrameLocks xmlns:a="http://schemas.openxmlformats.org/drawingml/2006/main" noChangeAspect="1"/>
+            </wp:cNvGraphicFramePr>
+            <a:graphic xmlns:a="http://schemas.openxmlformats.org/drawingml/2006/main">
+              <a:graphicData uri="http://schemas.openxmlformats.org/drawingml/2006/picture">
+                <pic:pic xmlns:pic="http://schemas.openxmlformats.org/drawingml/2006/picture">
+                  <pic:nvPicPr>
+                    <pic:cNvPr id="1500909490" name="Picture 1" descr="A computer screen shot of a program code&#10;&#10;AI-generated content may be incorrect."/>
+                    <pic:cNvPicPr/>
+                  </pic:nvPicPr>
+                  <pic:blipFill>
+                    <a:blip r:embed="rId14"/>
+                    <a:stretch>
+                      <a:fillRect/>
+                    </a:stretch>
+                  </pic:blipFill>
+                  <pic:spPr>
+                    <a:xfrm>
+                      <a:off x="0" y="0"/>
+                      <a:ext cx="5731510" cy="3314700"/>
+                    </a:xfrm>
+                    <a:prstGeom prst="rect">
+                      <a:avLst/>
+                    </a:prstGeom>
+                  </pic:spPr>
+                </pic:pic>
+              </a:graphicData>
+            </a:graphic>
+          </wp:inline>
+        </w:drawing>
+      </w:r>
+    </w:p>
+    <w:p>
+      <w:r>
+        <w:t xml:space="preserve">Modifying the render function so it handles the initial creation of the sphere and the world before passing them on to the </w:t>
+      </w:r>
+      <w:proofErr w:type="spellStart"/>
+      <w:r>
+        <w:t>d_render</w:t>
+      </w:r>
+      <w:proofErr w:type="spellEnd"/>
+      <w:r>
+        <w:t xml:space="preserve"> function.</w:t>
+      </w:r>
+    </w:p>
+    <w:p/>
+    <w:p>
+      <w:r>
+        <w:lastRenderedPageBreak/>
+        <w:drawing>
+          <wp:inline distT="0" distB="0" distL="0" distR="0" wp14:anchorId="335C7682" wp14:editId="274F0743">
+            <wp:extent cx="4877481" cy="5229955"/>
+            <wp:effectExtent l="0" t="0" r="0" b="8890"/>
+            <wp:docPr id="920335447" name="Picture 1" descr="A screenshot of a computer&#10;&#10;AI-generated content may be incorrect."/>
+            <wp:cNvGraphicFramePr>
+              <a:graphicFrameLocks xmlns:a="http://schemas.openxmlformats.org/drawingml/2006/main" noChangeAspect="1"/>
+            </wp:cNvGraphicFramePr>
+            <a:graphic xmlns:a="http://schemas.openxmlformats.org/drawingml/2006/main">
+              <a:graphicData uri="http://schemas.openxmlformats.org/drawingml/2006/picture">
+                <pic:pic xmlns:pic="http://schemas.openxmlformats.org/drawingml/2006/picture">
+                  <pic:nvPicPr>
+                    <pic:cNvPr id="920335447" name="Picture 1" descr="A screenshot of a computer&#10;&#10;AI-generated content may be incorrect."/>
+                    <pic:cNvPicPr/>
+                  </pic:nvPicPr>
+                  <pic:blipFill>
+                    <a:blip r:embed="rId15"/>
+                    <a:stretch>
+                      <a:fillRect/>
+                    </a:stretch>
+                  </pic:blipFill>
+                  <pic:spPr>
+                    <a:xfrm>
+                      <a:off x="0" y="0"/>
+                      <a:ext cx="4877481" cy="5229955"/>
+                    </a:xfrm>
+                    <a:prstGeom prst="rect">
+                      <a:avLst/>
+                    </a:prstGeom>
+                  </pic:spPr>
+                </pic:pic>
+              </a:graphicData>
+            </a:graphic>
+          </wp:inline>
+        </w:drawing>
+      </w:r>
+    </w:p>
+    <w:p>
+      <w:r>
+        <w:t>When the code is run, this is the output.</w:t>
+      </w:r>
+    </w:p>
+    <w:p/>
+    <w:p>
+      <w:r>
+        <w:lastRenderedPageBreak/>
+        <w:drawing>
+          <wp:inline distT="0" distB="0" distL="0" distR="0" wp14:anchorId="55E5E2FC" wp14:editId="3B81607C">
+            <wp:extent cx="5020376" cy="5420481"/>
+            <wp:effectExtent l="0" t="0" r="8890" b="8890"/>
+            <wp:docPr id="1065194872" name="Picture 1" descr="A screen shot of a computer program&#10;&#10;AI-generated content may be incorrect."/>
+            <wp:cNvGraphicFramePr>
+              <a:graphicFrameLocks xmlns:a="http://schemas.openxmlformats.org/drawingml/2006/main" noChangeAspect="1"/>
+            </wp:cNvGraphicFramePr>
+            <a:graphic xmlns:a="http://schemas.openxmlformats.org/drawingml/2006/main">
+              <a:graphicData uri="http://schemas.openxmlformats.org/drawingml/2006/picture">
+                <pic:pic xmlns:pic="http://schemas.openxmlformats.org/drawingml/2006/picture">
+                  <pic:nvPicPr>
+                    <pic:cNvPr id="1065194872" name="Picture 1" descr="A screen shot of a computer program&#10;&#10;AI-generated content may be incorrect."/>
+                    <pic:cNvPicPr/>
+                  </pic:nvPicPr>
+                  <pic:blipFill>
+                    <a:blip r:embed="rId16"/>
+                    <a:stretch>
+                      <a:fillRect/>
+                    </a:stretch>
+                  </pic:blipFill>
+                  <pic:spPr>
+                    <a:xfrm>
+                      <a:off x="0" y="0"/>
+                      <a:ext cx="5020376" cy="5420481"/>
+                    </a:xfrm>
+                    <a:prstGeom prst="rect">
+                      <a:avLst/>
+                    </a:prstGeom>
+                  </pic:spPr>
+                </pic:pic>
+              </a:graphicData>
+            </a:graphic>
+          </wp:inline>
+        </w:drawing>
+      </w:r>
+    </w:p>
+    <w:p>
+      <w:r>
+        <w:t xml:space="preserve">Modifying </w:t>
+      </w:r>
+      <w:proofErr w:type="spellStart"/>
+      <w:r>
+        <w:t>create_world</w:t>
+      </w:r>
+      <w:proofErr w:type="spellEnd"/>
+      <w:r>
+        <w:t xml:space="preserve"> to create 11 spheres instead of 1.</w:t>
+      </w:r>
+    </w:p>
+    <w:p/>
+    <w:p>
+      <w:r>
+        <w:lastRenderedPageBreak/>
+        <w:drawing>
+          <wp:inline distT="0" distB="0" distL="0" distR="0" wp14:anchorId="2A841005" wp14:editId="096DAB34">
+            <wp:extent cx="5731510" cy="4037965"/>
+            <wp:effectExtent l="0" t="0" r="2540" b="635"/>
+            <wp:docPr id="1769962854" name="Picture 1" descr="A screenshot of a computer&#10;&#10;AI-generated content may be incorrect."/>
+            <wp:cNvGraphicFramePr>
+              <a:graphicFrameLocks xmlns:a="http://schemas.openxmlformats.org/drawingml/2006/main" noChangeAspect="1"/>
+            </wp:cNvGraphicFramePr>
+            <a:graphic xmlns:a="http://schemas.openxmlformats.org/drawingml/2006/main">
+              <a:graphicData uri="http://schemas.openxmlformats.org/drawingml/2006/picture">
+                <pic:pic xmlns:pic="http://schemas.openxmlformats.org/drawingml/2006/picture">
+                  <pic:nvPicPr>
+                    <pic:cNvPr id="1769962854" name="Picture 1" descr="A screenshot of a computer&#10;&#10;AI-generated content may be incorrect."/>
+                    <pic:cNvPicPr/>
+                  </pic:nvPicPr>
+                  <pic:blipFill>
+                    <a:blip r:embed="rId17"/>
+                    <a:stretch>
+                      <a:fillRect/>
+                    </a:stretch>
+                  </pic:blipFill>
+                  <pic:spPr>
+                    <a:xfrm>
+                      <a:off x="0" y="0"/>
+                      <a:ext cx="5731510" cy="4037965"/>
+                    </a:xfrm>
+                    <a:prstGeom prst="rect">
+                      <a:avLst/>
+                    </a:prstGeom>
+                  </pic:spPr>
+                </pic:pic>
+              </a:graphicData>
+            </a:graphic>
+          </wp:inline>
+        </w:drawing>
+      </w:r>
+    </w:p>
+    <w:p>
+      <w:r>
+        <w:t>When the code is run, the output looks like this.</w:t>
+      </w:r>
+    </w:p>
+    <w:p>
+      <w:pPr>
+        <w:pStyle w:val="Heading3"/>
+      </w:pPr>
+      <w:r>
         <w:t>Test data:</w:t>
       </w:r>
     </w:p>
+    <w:p>
+      <w:r>
+        <w:t>N/A</w:t>
+      </w:r>
+    </w:p>
     <w:p/>
     <w:p>
       <w:pPr>
@@ -107,6 +989,11 @@
         <w:t>Sample output:</w:t>
       </w:r>
     </w:p>
+    <w:p>
+      <w:r>
+        <w:t>N/A</w:t>
+      </w:r>
+    </w:p>
     <w:p/>
     <w:p>
       <w:pPr>
@@ -116,6 +1003,19 @@
         <w:t>Reflection:</w:t>
       </w:r>
     </w:p>
+    <w:p>
+      <w:r>
+        <w:t xml:space="preserve">After completing this lab, I have started to get grasp on how CUDA can be used to render shapes and colours into a 3d world using a simple ray caster. The </w:t>
+      </w:r>
+      <w:proofErr w:type="spellStart"/>
+      <w:r>
+        <w:t>raycaster</w:t>
+      </w:r>
+      <w:proofErr w:type="spellEnd"/>
+      <w:r>
+        <w:t xml:space="preserve"> also helps determine how the colours of the sphere will be rendered with it simulating a position of a light shining on the sphere and the colours representing where the light will fall on the sphere.</w:t>
+      </w:r>
+    </w:p>
     <w:p/>
     <w:p>
       <w:pPr>
@@ -127,75 +1027,9 @@
     </w:p>
     <w:p>
       <w:r>
-        <w:br/>
-      </w:r>
-    </w:p>
-    <w:p/>
-    <w:p>
-      <w:pPr>
-        <w:pStyle w:val="Heading2"/>
-      </w:pPr>
-      <w:r>
-        <w:t>Q2</w:t>
-      </w:r>
-      <w:r>
-        <w:t xml:space="preserve">. </w:t>
-      </w:r>
-    </w:p>
-    <w:p>
-      <w:pPr>
-        <w:pStyle w:val="Heading3"/>
-      </w:pPr>
-      <w:r>
-        <w:t>Question:</w:t>
-      </w:r>
-    </w:p>
-    <w:p/>
-    <w:p>
-      <w:pPr>
-        <w:pStyle w:val="Heading3"/>
-      </w:pPr>
-      <w:r>
-        <w:t>Solution:</w:t>
-      </w:r>
-    </w:p>
-    <w:p/>
-    <w:p>
-      <w:pPr>
-        <w:pStyle w:val="Heading3"/>
-      </w:pPr>
-      <w:r>
-        <w:t>Test data:</w:t>
-      </w:r>
-    </w:p>
-    <w:p/>
-    <w:p>
-      <w:pPr>
-        <w:pStyle w:val="Heading3"/>
-      </w:pPr>
-      <w:r>
-        <w:t>Sample output:</w:t>
-      </w:r>
-    </w:p>
-    <w:p/>
-    <w:p>
-      <w:pPr>
-        <w:pStyle w:val="Heading3"/>
-      </w:pPr>
-      <w:r>
-        <w:t>Reflection:</w:t>
-      </w:r>
-    </w:p>
-    <w:p/>
-    <w:p>
-      <w:pPr>
-        <w:pStyle w:val="Heading3"/>
-      </w:pPr>
-      <w:r>
-        <w:t>Further information:</w:t>
-      </w:r>
-    </w:p>
-    <w:p/>
+        <w:t>N/A</w:t>
+      </w:r>
+    </w:p>
     <w:p/>
     <w:sectPr>
       <w:pgSz w:w="11906" w:h="16838"/>
@@ -1139,7 +1973,6 @@
   <w:style w:type="character" w:default="1" w:styleId="DefaultParagraphFont">
     <w:name w:val="Default Paragraph Font"/>
     <w:uiPriority w:val="1"/>
-    <w:semiHidden/>
     <w:unhideWhenUsed/>
   </w:style>
   <w:style w:type="table" w:default="1" w:styleId="TableNormal">

</xml_diff>